<commit_message>
Added answer for question 7
</commit_message>
<xml_diff>
--- a/7- ES6 Import/Question 7.docx
+++ b/7- ES6 Import/Question 7.docx
@@ -402,10 +402,7 @@
       <w:bookmarkStart w:id="3" w:name="_heading=h.x3eee53b4na" w:colFirst="0" w:colLast="0"/>
       <w:bookmarkEnd w:id="3"/>
       <w:r>
-        <w:t>You can’t chang</w:t>
-      </w:r>
-      <w:r>
-        <w:t>e the code below.</w:t>
+        <w:t>You can’t change the code below.</w:t>
       </w:r>
     </w:p>
     <w:tbl>
@@ -509,7 +506,6 @@
               </w:rPr>
               <w:t xml:space="preserve"> </w:t>
             </w:r>
-            <w:proofErr w:type="gramStart"/>
             <w:r>
               <w:rPr>
                 <w:rFonts w:ascii="Consolas" w:eastAsia="Consolas" w:hAnsi="Consolas" w:cs="Consolas"/>
@@ -527,17 +523,7 @@
                 <w:sz w:val="19"/>
                 <w:szCs w:val="19"/>
               </w:rPr>
-              <w:t>(</w:t>
-            </w:r>
-            <w:proofErr w:type="gramEnd"/>
-            <w:r>
-              <w:rPr>
-                <w:rFonts w:ascii="Consolas" w:eastAsia="Consolas" w:hAnsi="Consolas" w:cs="Consolas"/>
-                <w:color w:val="777777"/>
-                <w:sz w:val="19"/>
-                <w:szCs w:val="19"/>
-              </w:rPr>
-              <w:t>){</w:t>
+              <w:t>(){</w:t>
             </w:r>
           </w:p>
           <w:p>
@@ -588,7 +574,6 @@
               </w:rPr>
               <w:t>"</w:t>
             </w:r>
-            <w:proofErr w:type="spellStart"/>
             <w:r>
               <w:rPr>
                 <w:rFonts w:ascii="Consolas" w:eastAsia="Consolas" w:hAnsi="Consolas" w:cs="Consolas"/>
@@ -598,7 +583,6 @@
               </w:rPr>
               <w:t>lamborghini</w:t>
             </w:r>
-            <w:proofErr w:type="spellEnd"/>
             <w:r>
               <w:rPr>
                 <w:rFonts w:ascii="Consolas" w:eastAsia="Consolas" w:hAnsi="Consolas" w:cs="Consolas"/>
@@ -784,7 +768,6 @@
               </w:rPr>
               <w:t xml:space="preserve"> </w:t>
             </w:r>
-            <w:proofErr w:type="gramStart"/>
             <w:r>
               <w:rPr>
                 <w:rFonts w:ascii="Consolas" w:eastAsia="Consolas" w:hAnsi="Consolas" w:cs="Consolas"/>
@@ -802,17 +785,7 @@
                 <w:sz w:val="19"/>
                 <w:szCs w:val="19"/>
               </w:rPr>
-              <w:t>(</w:t>
-            </w:r>
-            <w:proofErr w:type="gramEnd"/>
-            <w:r>
-              <w:rPr>
-                <w:rFonts w:ascii="Consolas" w:eastAsia="Consolas" w:hAnsi="Consolas" w:cs="Consolas"/>
-                <w:color w:val="777777"/>
-                <w:sz w:val="19"/>
-                <w:szCs w:val="19"/>
-              </w:rPr>
-              <w:t>){</w:t>
+              <w:t>(){</w:t>
             </w:r>
           </w:p>
           <w:p>
@@ -863,7 +836,6 @@
               </w:rPr>
               <w:t>"</w:t>
             </w:r>
-            <w:proofErr w:type="spellStart"/>
             <w:r>
               <w:rPr>
                 <w:rFonts w:ascii="Consolas" w:eastAsia="Consolas" w:hAnsi="Consolas" w:cs="Consolas"/>
@@ -873,7 +845,6 @@
               </w:rPr>
               <w:t>lamborghini</w:t>
             </w:r>
-            <w:proofErr w:type="spellEnd"/>
             <w:r>
               <w:rPr>
                 <w:rFonts w:ascii="Consolas" w:eastAsia="Consolas" w:hAnsi="Consolas" w:cs="Consolas"/>
@@ -1053,7 +1024,6 @@
               </w:rPr>
               <w:t xml:space="preserve"> </w:t>
             </w:r>
-            <w:proofErr w:type="gramStart"/>
             <w:r>
               <w:rPr>
                 <w:rFonts w:ascii="Consolas" w:eastAsia="Consolas" w:hAnsi="Consolas" w:cs="Consolas"/>
@@ -1071,17 +1041,7 @@
                 <w:sz w:val="19"/>
                 <w:szCs w:val="19"/>
               </w:rPr>
-              <w:t>(</w:t>
-            </w:r>
-            <w:proofErr w:type="gramEnd"/>
-            <w:r>
-              <w:rPr>
-                <w:rFonts w:ascii="Consolas" w:eastAsia="Consolas" w:hAnsi="Consolas" w:cs="Consolas"/>
-                <w:color w:val="777777"/>
-                <w:sz w:val="19"/>
-                <w:szCs w:val="19"/>
-              </w:rPr>
-              <w:t>){</w:t>
+              <w:t>(){</w:t>
             </w:r>
           </w:p>
           <w:p>
@@ -1132,7 +1092,6 @@
               </w:rPr>
               <w:t>"</w:t>
             </w:r>
-            <w:proofErr w:type="spellStart"/>
             <w:r>
               <w:rPr>
                 <w:rFonts w:ascii="Consolas" w:eastAsia="Consolas" w:hAnsi="Consolas" w:cs="Consolas"/>
@@ -1142,7 +1101,6 @@
               </w:rPr>
               <w:t>lamborghini</w:t>
             </w:r>
-            <w:proofErr w:type="spellEnd"/>
             <w:r>
               <w:rPr>
                 <w:rFonts w:ascii="Consolas" w:eastAsia="Consolas" w:hAnsi="Consolas" w:cs="Consolas"/>
@@ -1286,7 +1244,6 @@
               </w:rPr>
               <w:t xml:space="preserve"> </w:t>
             </w:r>
-            <w:proofErr w:type="gramStart"/>
             <w:r>
               <w:rPr>
                 <w:rFonts w:ascii="Consolas" w:eastAsia="Consolas" w:hAnsi="Consolas" w:cs="Consolas"/>
@@ -1304,17 +1261,7 @@
                 <w:sz w:val="19"/>
                 <w:szCs w:val="19"/>
               </w:rPr>
-              <w:t>(</w:t>
-            </w:r>
-            <w:proofErr w:type="gramEnd"/>
-            <w:r>
-              <w:rPr>
-                <w:rFonts w:ascii="Consolas" w:eastAsia="Consolas" w:hAnsi="Consolas" w:cs="Consolas"/>
-                <w:color w:val="777777"/>
-                <w:sz w:val="19"/>
-                <w:szCs w:val="19"/>
-              </w:rPr>
-              <w:t>){</w:t>
+              <w:t>(){</w:t>
             </w:r>
           </w:p>
           <w:p>
@@ -1365,7 +1312,6 @@
               </w:rPr>
               <w:t>"</w:t>
             </w:r>
-            <w:proofErr w:type="spellStart"/>
             <w:r>
               <w:rPr>
                 <w:rFonts w:ascii="Consolas" w:eastAsia="Consolas" w:hAnsi="Consolas" w:cs="Consolas"/>
@@ -1375,7 +1321,6 @@
               </w:rPr>
               <w:t>lamborghini</w:t>
             </w:r>
-            <w:proofErr w:type="spellEnd"/>
             <w:r>
               <w:rPr>
                 <w:rFonts w:ascii="Consolas" w:eastAsia="Consolas" w:hAnsi="Consolas" w:cs="Consolas"/>
@@ -1590,7 +1535,6 @@
               </w:rPr>
               <w:t xml:space="preserve"> </w:t>
             </w:r>
-            <w:proofErr w:type="gramStart"/>
             <w:r>
               <w:rPr>
                 <w:rFonts w:ascii="Consolas" w:eastAsia="Consolas" w:hAnsi="Consolas" w:cs="Consolas"/>
@@ -1608,17 +1552,7 @@
                 <w:sz w:val="19"/>
                 <w:szCs w:val="19"/>
               </w:rPr>
-              <w:t>(</w:t>
-            </w:r>
-            <w:proofErr w:type="gramEnd"/>
-            <w:r>
-              <w:rPr>
-                <w:rFonts w:ascii="Consolas" w:eastAsia="Consolas" w:hAnsi="Consolas" w:cs="Consolas"/>
-                <w:color w:val="777777"/>
-                <w:sz w:val="19"/>
-                <w:szCs w:val="19"/>
-              </w:rPr>
-              <w:t>){</w:t>
+              <w:t>(){</w:t>
             </w:r>
           </w:p>
           <w:p>
@@ -1669,7 +1603,6 @@
               </w:rPr>
               <w:t>"</w:t>
             </w:r>
-            <w:proofErr w:type="spellStart"/>
             <w:r>
               <w:rPr>
                 <w:rFonts w:ascii="Consolas" w:eastAsia="Consolas" w:hAnsi="Consolas" w:cs="Consolas"/>
@@ -1679,7 +1612,6 @@
               </w:rPr>
               <w:t>lamborghini</w:t>
             </w:r>
-            <w:proofErr w:type="spellEnd"/>
             <w:r>
               <w:rPr>
                 <w:rFonts w:ascii="Consolas" w:eastAsia="Consolas" w:hAnsi="Consolas" w:cs="Consolas"/>
@@ -1769,20 +1701,136 @@
     <w:p/>
     <w:p>
       <w:pPr>
-        <w:pStyle w:val="Title"/>
+        <w:rPr>
+          <w:rFonts w:asciiTheme="majorHAnsi" w:eastAsiaTheme="majorEastAsia" w:hAnsiTheme="majorHAnsi" w:cstheme="majorBidi"/>
+          <w:spacing w:val="-10"/>
+          <w:kern w:val="28"/>
+          <w:sz w:val="56"/>
+          <w:szCs w:val="56"/>
+        </w:rPr>
       </w:pPr>
       <w:bookmarkStart w:id="8" w:name="_heading=h.d9pusaayafl7" w:colFirst="0" w:colLast="0"/>
+      <w:bookmarkEnd w:id="8"/>
+      <w:r>
+        <w:br w:type="page"/>
+      </w:r>
+    </w:p>
+    <w:p>
+      <w:pPr>
+        <w:pStyle w:val="Heading1"/>
+      </w:pPr>
+      <w:r>
+        <w:lastRenderedPageBreak/>
+        <w:t>Answer</w:t>
+      </w:r>
+    </w:p>
+    <w:p>
+      <w:pPr>
+        <w:pStyle w:val="Heading2"/>
+      </w:pPr>
+      <w:r>
+        <w:t>Type1</w:t>
+      </w:r>
+    </w:p>
+    <w:p>
+      <w:r>
+        <w:t>This is the normal import of an export so capable to be used with:</w:t>
+      </w:r>
+    </w:p>
+    <w:p>
+      <w:pPr>
+        <w:pStyle w:val="ListParagraph"/>
+        <w:numPr>
+          <w:ilvl w:val="0"/>
+          <w:numId w:val="1"/>
+        </w:numPr>
+      </w:pPr>
+      <w:r>
+        <w:t>answer1</w:t>
+      </w:r>
+    </w:p>
+    <w:p>
+      <w:pPr>
+        <w:pStyle w:val="ListParagraph"/>
+        <w:numPr>
+          <w:ilvl w:val="0"/>
+          <w:numId w:val="1"/>
+        </w:numPr>
+      </w:pPr>
+      <w:r>
+        <w:t>answer2</w:t>
+      </w:r>
+    </w:p>
+    <w:p>
+      <w:pPr>
+        <w:pStyle w:val="ListParagraph"/>
+        <w:numPr>
+          <w:ilvl w:val="0"/>
+          <w:numId w:val="1"/>
+        </w:numPr>
+      </w:pPr>
+      <w:r>
+        <w:t>answer4</w:t>
+      </w:r>
+    </w:p>
+    <w:p>
+      <w:pPr>
+        <w:pStyle w:val="ListParagraph"/>
+        <w:numPr>
+          <w:ilvl w:val="0"/>
+          <w:numId w:val="1"/>
+        </w:numPr>
+      </w:pPr>
+      <w:r>
+        <w:t>answer5</w:t>
+      </w:r>
+    </w:p>
+    <w:p>
+      <w:pPr>
+        <w:pStyle w:val="Heading2"/>
+      </w:pPr>
+      <w:r>
+        <w:t>Type2</w:t>
+      </w:r>
+    </w:p>
+    <w:p>
+      <w:r>
+        <w:t>This is the default import so “Car” here would be the alias of the default export function and not it’s name. This can be used with:</w:t>
+      </w:r>
+    </w:p>
+    <w:p>
+      <w:pPr>
+        <w:pStyle w:val="ListParagraph"/>
+        <w:numPr>
+          <w:ilvl w:val="0"/>
+          <w:numId w:val="1"/>
+        </w:numPr>
+      </w:pPr>
+      <w:r>
+        <w:t>answer2</w:t>
+      </w:r>
+    </w:p>
+    <w:p>
+      <w:pPr>
+        <w:pStyle w:val="ListParagraph"/>
+        <w:numPr>
+          <w:ilvl w:val="0"/>
+          <w:numId w:val="1"/>
+        </w:numPr>
+      </w:pPr>
+      <w:r>
+        <w:t>answer4</w:t>
+      </w:r>
       <w:bookmarkStart w:id="9" w:name="_GoBack"/>
-      <w:bookmarkEnd w:id="8"/>
       <w:bookmarkEnd w:id="9"/>
     </w:p>
     <w:sectPr>
-      <w:headerReference w:type="even" r:id="rId7"/>
-      <w:headerReference w:type="default" r:id="rId8"/>
-      <w:footerReference w:type="even" r:id="rId9"/>
-      <w:footerReference w:type="default" r:id="rId10"/>
-      <w:headerReference w:type="first" r:id="rId11"/>
-      <w:footerReference w:type="first" r:id="rId12"/>
+      <w:headerReference w:type="even" r:id="rId8"/>
+      <w:headerReference w:type="default" r:id="rId9"/>
+      <w:footerReference w:type="even" r:id="rId10"/>
+      <w:footerReference w:type="default" r:id="rId11"/>
+      <w:headerReference w:type="first" r:id="rId12"/>
+      <w:footerReference w:type="first" r:id="rId13"/>
       <w:pgSz w:w="12240" w:h="15840"/>
       <w:pgMar w:top="1440" w:right="1440" w:bottom="1440" w:left="1440" w:header="720" w:footer="720" w:gutter="0"/>
       <w:pgNumType w:start="1"/>
@@ -1866,21 +1914,7 @@
       <w:rPr>
         <w:color w:val="000000"/>
       </w:rPr>
-      <w:t xml:space="preserve">All right reserved for </w:t>
-    </w:r>
-    <w:proofErr w:type="spellStart"/>
-    <w:r>
-      <w:rPr>
-        <w:color w:val="000000"/>
-      </w:rPr>
-      <w:t>Axceligent</w:t>
-    </w:r>
-    <w:proofErr w:type="spellEnd"/>
-    <w:r>
-      <w:rPr>
-        <w:color w:val="000000"/>
-      </w:rPr>
-      <w:t xml:space="preserve"> Solutions</w:t>
+      <w:t>All right reserved for Axceligent Solutions</w:t>
     </w:r>
   </w:p>
 </w:ftr>
@@ -2005,6 +2039,126 @@
     </w:pPr>
   </w:p>
 </w:hdr>
+</file>
+
+<file path=word/numbering.xml><?xml version="1.0" encoding="utf-8"?>
+<w:numbering xmlns:wpc="http://schemas.microsoft.com/office/word/2010/wordprocessingCanvas" xmlns:cx="http://schemas.microsoft.com/office/drawing/2014/chartex" xmlns:cx1="http://schemas.microsoft.com/office/drawing/2015/9/8/chartex" xmlns:cx2="http://schemas.microsoft.com/office/drawing/2015/10/21/chartex" xmlns:cx3="http://schemas.microsoft.com/office/drawing/2016/5/9/chartex" xmlns:cx4="http://schemas.microsoft.com/office/drawing/2016/5/10/chartex" xmlns:cx5="http://schemas.microsoft.com/office/drawing/2016/5/11/chartex" xmlns:cx6="http://schemas.microsoft.com/office/drawing/2016/5/12/chartex" xmlns:cx7="http://schemas.microsoft.com/office/drawing/2016/5/13/chartex" xmlns:cx8="http://schemas.microsoft.com/office/drawing/2016/5/14/chartex" xmlns:mc="http://schemas.openxmlformats.org/markup-compatibility/2006" xmlns:aink="http://schemas.microsoft.com/office/drawing/2016/ink" xmlns:am3d="http://schemas.microsoft.com/office/drawing/2017/model3d" xmlns:o="urn:schemas-microsoft-com:office:office" xmlns:r="http://schemas.openxmlformats.org/officeDocument/2006/relationships" xmlns:m="http://schemas.openxmlformats.org/officeDocument/2006/math" xmlns:v="urn:schemas-microsoft-com:vml" xmlns:wp14="http://schemas.microsoft.com/office/word/2010/wordprocessingDrawing" xmlns:wp="http://schemas.openxmlformats.org/drawingml/2006/wordprocessingDrawing" xmlns:w10="urn:schemas-microsoft-com:office:word" xmlns:w="http://schemas.openxmlformats.org/wordprocessingml/2006/main" xmlns:w14="http://schemas.microsoft.com/office/word/2010/wordml" xmlns:w15="http://schemas.microsoft.com/office/word/2012/wordml" xmlns:w16cid="http://schemas.microsoft.com/office/word/2016/wordml/cid" xmlns:w16se="http://schemas.microsoft.com/office/word/2015/wordml/symex" xmlns:wpg="http://schemas.microsoft.com/office/word/2010/wordprocessingGroup" xmlns:wpi="http://schemas.microsoft.com/office/word/2010/wordprocessingInk" xmlns:wne="http://schemas.microsoft.com/office/word/2006/wordml" xmlns:wps="http://schemas.microsoft.com/office/word/2010/wordprocessingShape" mc:Ignorable="w14 w15 w16se w16cid wp14">
+  <w:abstractNum w:abstractNumId="0" w15:restartNumberingAfterBreak="0">
+    <w:nsid w:val="2FC72981"/>
+    <w:multiLevelType w:val="hybridMultilevel"/>
+    <w:tmpl w:val="34F64180"/>
+    <w:lvl w:ilvl="0" w:tplc="6CA8D906">
+      <w:numFmt w:val="bullet"/>
+      <w:lvlText w:val=""/>
+      <w:lvlJc w:val="left"/>
+      <w:pPr>
+        <w:ind w:left="720" w:hanging="360"/>
+      </w:pPr>
+      <w:rPr>
+        <w:rFonts w:ascii="Symbol" w:eastAsia="Calibri" w:hAnsi="Symbol" w:cs="Calibri" w:hint="default"/>
+      </w:rPr>
+    </w:lvl>
+    <w:lvl w:ilvl="1" w:tplc="04090003" w:tentative="1">
+      <w:start w:val="1"/>
+      <w:numFmt w:val="bullet"/>
+      <w:lvlText w:val="o"/>
+      <w:lvlJc w:val="left"/>
+      <w:pPr>
+        <w:ind w:left="1440" w:hanging="360"/>
+      </w:pPr>
+      <w:rPr>
+        <w:rFonts w:ascii="Courier New" w:hAnsi="Courier New" w:cs="Courier New" w:hint="default"/>
+      </w:rPr>
+    </w:lvl>
+    <w:lvl w:ilvl="2" w:tplc="04090005" w:tentative="1">
+      <w:start w:val="1"/>
+      <w:numFmt w:val="bullet"/>
+      <w:lvlText w:val=""/>
+      <w:lvlJc w:val="left"/>
+      <w:pPr>
+        <w:ind w:left="2160" w:hanging="360"/>
+      </w:pPr>
+      <w:rPr>
+        <w:rFonts w:ascii="Wingdings" w:hAnsi="Wingdings" w:hint="default"/>
+      </w:rPr>
+    </w:lvl>
+    <w:lvl w:ilvl="3" w:tplc="04090001" w:tentative="1">
+      <w:start w:val="1"/>
+      <w:numFmt w:val="bullet"/>
+      <w:lvlText w:val=""/>
+      <w:lvlJc w:val="left"/>
+      <w:pPr>
+        <w:ind w:left="2880" w:hanging="360"/>
+      </w:pPr>
+      <w:rPr>
+        <w:rFonts w:ascii="Symbol" w:hAnsi="Symbol" w:hint="default"/>
+      </w:rPr>
+    </w:lvl>
+    <w:lvl w:ilvl="4" w:tplc="04090003" w:tentative="1">
+      <w:start w:val="1"/>
+      <w:numFmt w:val="bullet"/>
+      <w:lvlText w:val="o"/>
+      <w:lvlJc w:val="left"/>
+      <w:pPr>
+        <w:ind w:left="3600" w:hanging="360"/>
+      </w:pPr>
+      <w:rPr>
+        <w:rFonts w:ascii="Courier New" w:hAnsi="Courier New" w:cs="Courier New" w:hint="default"/>
+      </w:rPr>
+    </w:lvl>
+    <w:lvl w:ilvl="5" w:tplc="04090005" w:tentative="1">
+      <w:start w:val="1"/>
+      <w:numFmt w:val="bullet"/>
+      <w:lvlText w:val=""/>
+      <w:lvlJc w:val="left"/>
+      <w:pPr>
+        <w:ind w:left="4320" w:hanging="360"/>
+      </w:pPr>
+      <w:rPr>
+        <w:rFonts w:ascii="Wingdings" w:hAnsi="Wingdings" w:hint="default"/>
+      </w:rPr>
+    </w:lvl>
+    <w:lvl w:ilvl="6" w:tplc="04090001" w:tentative="1">
+      <w:start w:val="1"/>
+      <w:numFmt w:val="bullet"/>
+      <w:lvlText w:val=""/>
+      <w:lvlJc w:val="left"/>
+      <w:pPr>
+        <w:ind w:left="5040" w:hanging="360"/>
+      </w:pPr>
+      <w:rPr>
+        <w:rFonts w:ascii="Symbol" w:hAnsi="Symbol" w:hint="default"/>
+      </w:rPr>
+    </w:lvl>
+    <w:lvl w:ilvl="7" w:tplc="04090003" w:tentative="1">
+      <w:start w:val="1"/>
+      <w:numFmt w:val="bullet"/>
+      <w:lvlText w:val="o"/>
+      <w:lvlJc w:val="left"/>
+      <w:pPr>
+        <w:ind w:left="5760" w:hanging="360"/>
+      </w:pPr>
+      <w:rPr>
+        <w:rFonts w:ascii="Courier New" w:hAnsi="Courier New" w:cs="Courier New" w:hint="default"/>
+      </w:rPr>
+    </w:lvl>
+    <w:lvl w:ilvl="8" w:tplc="04090005" w:tentative="1">
+      <w:start w:val="1"/>
+      <w:numFmt w:val="bullet"/>
+      <w:lvlText w:val=""/>
+      <w:lvlJc w:val="left"/>
+      <w:pPr>
+        <w:ind w:left="6480" w:hanging="360"/>
+      </w:pPr>
+      <w:rPr>
+        <w:rFonts w:ascii="Wingdings" w:hAnsi="Wingdings" w:hint="default"/>
+      </w:rPr>
+    </w:lvl>
+  </w:abstractNum>
+  <w:num w:numId="1">
+    <w:abstractNumId w:val="0"/>
+  </w:num>
+</w:numbering>
 </file>
 
 <file path=word/styles.xml><?xml version="1.0" encoding="utf-8"?>

</xml_diff>